<commit_message>
MOD crc.docx minor change
</commit_message>
<xml_diff>
--- a/CRC.docx
+++ b/CRC.docx
@@ -713,7 +713,7 @@
               <w:t xml:space="preserve">: </w:t>
             </w:r>
             <w:r>
-              <w:t>C</w:t>
+              <w:t>3</w:t>
             </w:r>
           </w:p>
         </w:tc>
@@ -1251,7 +1251,7 @@
               <w:t xml:space="preserve">: </w:t>
             </w:r>
             <w:r>
-              <w:t>B</w:t>
+              <w:t>2</w:t>
             </w:r>
           </w:p>
         </w:tc>
@@ -1766,9 +1766,6 @@
             <w:r>
               <w:t xml:space="preserve">: </w:t>
             </w:r>
-            <w:r>
-              <w:t>2</w:t>
-            </w:r>
           </w:p>
         </w:tc>
       </w:tr>
@@ -2308,7 +2305,31 @@
               <w:t xml:space="preserve">: </w:t>
             </w:r>
             <w:r>
-              <w:t>A, D, E, F, G</w:t>
+              <w:t>1</w:t>
+            </w:r>
+            <w:r>
+              <w:t xml:space="preserve">, </w:t>
+            </w:r>
+            <w:r>
+              <w:t>4</w:t>
+            </w:r>
+            <w:r>
+              <w:t xml:space="preserve">, </w:t>
+            </w:r>
+            <w:r>
+              <w:t>5</w:t>
+            </w:r>
+            <w:r>
+              <w:t xml:space="preserve">, </w:t>
+            </w:r>
+            <w:r>
+              <w:t>6</w:t>
+            </w:r>
+            <w:r>
+              <w:t xml:space="preserve">, </w:t>
+            </w:r>
+            <w:r>
+              <w:t>7</w:t>
             </w:r>
           </w:p>
         </w:tc>
@@ -2924,7 +2945,7 @@
               <w:t xml:space="preserve">: </w:t>
             </w:r>
             <w:r>
-              <w:t>G</w:t>
+              <w:t>7</w:t>
             </w:r>
           </w:p>
         </w:tc>
@@ -3462,10 +3483,7 @@
               <w:t xml:space="preserve">: </w:t>
             </w:r>
             <w:r>
-              <w:t>A</w:t>
-            </w:r>
-            <w:r>
-              <w:t>, F</w:t>
+              <w:t>1, 6</w:t>
             </w:r>
           </w:p>
         </w:tc>
@@ -3754,8 +3772,6 @@
             <w:r>
               <w:t>:</w:t>
             </w:r>
-            <w:bookmarkStart w:id="0" w:name="_GoBack"/>
-            <w:bookmarkEnd w:id="0"/>
           </w:p>
           <w:p>
             <w:pPr>
@@ -4100,7 +4116,7 @@
               <w:t xml:space="preserve">: </w:t>
             </w:r>
             <w:r>
-              <w:t>I</w:t>
+              <w:t>9</w:t>
             </w:r>
           </w:p>
         </w:tc>
@@ -4699,6 +4715,9 @@
             <w:proofErr w:type="spellEnd"/>
             <w:r>
               <w:t xml:space="preserve">: </w:t>
+            </w:r>
+            <w:r>
+              <w:t>8</w:t>
             </w:r>
           </w:p>
         </w:tc>
@@ -5320,10 +5339,7 @@
               <w:t xml:space="preserve">: </w:t>
             </w:r>
             <w:r>
-              <w:t>A</w:t>
-            </w:r>
-            <w:r>
-              <w:t>, B, D</w:t>
+              <w:t>1, 2, 4</w:t>
             </w:r>
           </w:p>
         </w:tc>
@@ -8203,7 +8219,7 @@
               <w:t xml:space="preserve">: </w:t>
             </w:r>
             <w:r>
-              <w:t>H</w:t>
+              <w:t>8</w:t>
             </w:r>
           </w:p>
         </w:tc>
@@ -8730,8 +8746,10 @@
               <w:t xml:space="preserve">: </w:t>
             </w:r>
             <w:r>
-              <w:t>A</w:t>
-            </w:r>
+              <w:t>1</w:t>
+            </w:r>
+            <w:bookmarkStart w:id="0" w:name="_GoBack"/>
+            <w:bookmarkEnd w:id="0"/>
           </w:p>
         </w:tc>
       </w:tr>

</xml_diff>